<commit_message>
Tilføjet møde med Søren P
</commit_message>
<xml_diff>
--- a/Rapportskrivning/Bilag/Til Procesrapport/Eksterne møder.docx
+++ b/Rapportskrivning/Bilag/Til Procesrapport/Eksterne møder.docx
@@ -1,12 +1,360 @@
 
 <file path=word/document.xml><?xml version="1.0" encoding="utf-8"?>
-<w:document xmlns:wpc="http://schemas.microsoft.com/office/word/2010/wordprocessingCanvas" xmlns:cx="http://schemas.microsoft.com/office/drawing/2014/chartex" xmlns:cx1="http://schemas.microsoft.com/office/drawing/2015/9/8/chartex" xmlns:cx2="http://schemas.microsoft.com/office/drawing/2015/10/21/chartex" xmlns:cx3="http://schemas.microsoft.com/office/drawing/2016/5/9/chartex" xmlns:cx4="http://schemas.microsoft.com/office/drawing/2016/5/10/chartex" xmlns:cx5="http://schemas.microsoft.com/office/drawing/2016/5/11/chartex" xmlns:mc="http://schemas.openxmlformats.org/markup-compatibility/2006" xmlns:o="urn:schemas-microsoft-com:office:office" xmlns:r="http://schemas.openxmlformats.org/officeDocument/2006/relationships" xmlns:m="http://schemas.openxmlformats.org/officeDocument/2006/math" xmlns:v="urn:schemas-microsoft-com:vml" xmlns:wp14="http://schemas.microsoft.com/office/word/2010/wordprocessingDrawing" xmlns:wp="http://schemas.openxmlformats.org/drawingml/2006/wordprocessingDrawing" xmlns:w10="urn:schemas-microsoft-com:office:word" xmlns:w="http://schemas.openxmlformats.org/wordprocessingml/2006/main" xmlns:w14="http://schemas.microsoft.com/office/word/2010/wordml" xmlns:w15="http://schemas.microsoft.com/office/word/2012/wordml" xmlns:w16se="http://schemas.microsoft.com/office/word/2015/wordml/symex" xmlns:wpg="http://schemas.microsoft.com/office/word/2010/wordprocessingGroup" xmlns:wpi="http://schemas.microsoft.com/office/word/2010/wordprocessingInk" xmlns:wne="http://schemas.microsoft.com/office/word/2006/wordml" xmlns:wps="http://schemas.microsoft.com/office/word/2010/wordprocessingShape" mc:Ignorable="w14 w15 w16se wp14">
+<w:document xmlns:wpc="http://schemas.microsoft.com/office/word/2010/wordprocessingCanvas" xmlns:cx="http://schemas.microsoft.com/office/drawing/2014/chartex" xmlns:cx1="http://schemas.microsoft.com/office/drawing/2015/9/8/chartex" xmlns:cx2="http://schemas.microsoft.com/office/drawing/2015/10/21/chartex" xmlns:mc="http://schemas.openxmlformats.org/markup-compatibility/2006" xmlns:o="urn:schemas-microsoft-com:office:office" xmlns:r="http://schemas.openxmlformats.org/officeDocument/2006/relationships" xmlns:m="http://schemas.openxmlformats.org/officeDocument/2006/math" xmlns:v="urn:schemas-microsoft-com:vml" xmlns:wp14="http://schemas.microsoft.com/office/word/2010/wordprocessingDrawing" xmlns:wp="http://schemas.openxmlformats.org/drawingml/2006/wordprocessingDrawing" xmlns:w10="urn:schemas-microsoft-com:office:word" xmlns:w="http://schemas.openxmlformats.org/wordprocessingml/2006/main" xmlns:w14="http://schemas.microsoft.com/office/word/2010/wordml" xmlns:w15="http://schemas.microsoft.com/office/word/2012/wordml" xmlns:w16se="http://schemas.microsoft.com/office/word/2015/wordml/symex" xmlns:wpg="http://schemas.microsoft.com/office/word/2010/wordprocessingGroup" xmlns:wpi="http://schemas.microsoft.com/office/word/2010/wordprocessingInk" xmlns:wne="http://schemas.microsoft.com/office/word/2006/wordml" xmlns:wps="http://schemas.microsoft.com/office/word/2010/wordprocessingShape" mc:Ignorable="w14 w15 w16se wp14">
   <w:body>
     <w:p>
       <w:pPr>
+        <w:pStyle w:val="Titel"/>
+      </w:pPr>
+      <w:r>
+        <w:t>Eksterne møder</w:t>
+      </w:r>
+    </w:p>
+    <w:p>
+      <w:pPr>
         <w:pStyle w:val="Overskrift1"/>
       </w:pPr>
       <w:r>
+        <w:t xml:space="preserve">Møde </w:t>
+      </w:r>
+      <w:r>
+        <w:t>Søren Pallesen</w:t>
+      </w:r>
+      <w:r>
+        <w:t xml:space="preserve"> d. </w:t>
+      </w:r>
+      <w:r>
+        <w:t>06.</w:t>
+      </w:r>
+      <w:r>
+        <w:t>0</w:t>
+      </w:r>
+      <w:r>
+        <w:t>9</w:t>
+      </w:r>
+      <w:r>
+        <w:t xml:space="preserve">.2016 </w:t>
+      </w:r>
+    </w:p>
+    <w:p>
+      <w:pPr>
+        <w:tabs>
+          <w:tab w:val="left" w:pos="2220"/>
+        </w:tabs>
+      </w:pPr>
+      <w:r>
+        <w:t>Dagsorden</w:t>
+      </w:r>
+    </w:p>
+    <w:p>
+      <w:pPr>
+        <w:pStyle w:val="Listeafsnit"/>
+        <w:numPr>
+          <w:ilvl w:val="0"/>
+          <w:numId w:val="8"/>
+        </w:numPr>
+        <w:tabs>
+          <w:tab w:val="left" w:pos="2220"/>
+        </w:tabs>
+      </w:pPr>
+      <w:r>
+        <w:t xml:space="preserve">Afgrænsning af projektet </w:t>
+      </w:r>
+    </w:p>
+    <w:p>
+      <w:pPr>
+        <w:pStyle w:val="Listeafsnit"/>
+        <w:numPr>
+          <w:ilvl w:val="0"/>
+          <w:numId w:val="8"/>
+        </w:numPr>
+        <w:tabs>
+          <w:tab w:val="left" w:pos="2220"/>
+        </w:tabs>
+      </w:pPr>
+      <w:r>
+        <w:t xml:space="preserve">Systemforståelse </w:t>
+      </w:r>
+    </w:p>
+    <w:p>
+      <w:pPr>
+        <w:pStyle w:val="Listeafsnit"/>
+        <w:numPr>
+          <w:ilvl w:val="0"/>
+          <w:numId w:val="10"/>
+        </w:numPr>
+        <w:tabs>
+          <w:tab w:val="left" w:pos="2220"/>
+        </w:tabs>
+      </w:pPr>
+      <w:r>
+        <w:t>Systemopbygning/ Domænemodel</w:t>
+      </w:r>
+    </w:p>
+    <w:p>
+      <w:pPr>
+        <w:pStyle w:val="Listeafsnit"/>
+        <w:numPr>
+          <w:ilvl w:val="0"/>
+          <w:numId w:val="10"/>
+        </w:numPr>
+        <w:tabs>
+          <w:tab w:val="left" w:pos="2220"/>
+        </w:tabs>
+      </w:pPr>
+      <w:proofErr w:type="spellStart"/>
+      <w:r>
+        <w:t>UseCases</w:t>
+      </w:r>
+      <w:proofErr w:type="spellEnd"/>
+      <w:r>
+        <w:t xml:space="preserve"> – mangler der nogle? </w:t>
+      </w:r>
+    </w:p>
+    <w:p>
+      <w:pPr>
+        <w:pStyle w:val="Listeafsnit"/>
+        <w:numPr>
+          <w:ilvl w:val="0"/>
+          <w:numId w:val="10"/>
+        </w:numPr>
+        <w:tabs>
+          <w:tab w:val="left" w:pos="2220"/>
+        </w:tabs>
+      </w:pPr>
+      <w:r>
+        <w:t xml:space="preserve">”Registrering af patient” – informationer vi skal bruge i computeren? </w:t>
+      </w:r>
+    </w:p>
+    <w:p>
+      <w:pPr>
+        <w:pStyle w:val="Listeafsnit"/>
+        <w:numPr>
+          <w:ilvl w:val="0"/>
+          <w:numId w:val="8"/>
+        </w:numPr>
+        <w:tabs>
+          <w:tab w:val="left" w:pos="2220"/>
+        </w:tabs>
+      </w:pPr>
+      <w:r>
+        <w:t>Brugergrænseflade</w:t>
+      </w:r>
+    </w:p>
+    <w:p>
+      <w:pPr>
+        <w:pStyle w:val="Listeafsnit"/>
+        <w:numPr>
+          <w:ilvl w:val="0"/>
+          <w:numId w:val="9"/>
+        </w:numPr>
+        <w:tabs>
+          <w:tab w:val="left" w:pos="2220"/>
+        </w:tabs>
+      </w:pPr>
+      <w:r>
+        <w:t xml:space="preserve">Hvilke funktioner skal der være (UC relateret) </w:t>
+      </w:r>
+    </w:p>
+    <w:p>
+      <w:pPr>
+        <w:pStyle w:val="Listeafsnit"/>
+        <w:numPr>
+          <w:ilvl w:val="0"/>
+          <w:numId w:val="9"/>
+        </w:numPr>
+        <w:tabs>
+          <w:tab w:val="left" w:pos="2220"/>
+        </w:tabs>
+      </w:pPr>
+      <w:r>
+        <w:t xml:space="preserve">Skal man kunne eksportere ultralydsbillede som </w:t>
+      </w:r>
+      <w:proofErr w:type="spellStart"/>
+      <w:r>
+        <w:t>jpeg</w:t>
+      </w:r>
+      <w:proofErr w:type="spellEnd"/>
+      <w:r>
+        <w:t>?</w:t>
+      </w:r>
+    </w:p>
+    <w:p>
+      <w:pPr>
+        <w:pStyle w:val="Listeafsnit"/>
+        <w:numPr>
+          <w:ilvl w:val="0"/>
+          <w:numId w:val="8"/>
+        </w:numPr>
+        <w:tabs>
+          <w:tab w:val="left" w:pos="2220"/>
+        </w:tabs>
+      </w:pPr>
+      <w:r>
+        <w:t>Opfølgning på projekt</w:t>
+      </w:r>
+    </w:p>
+    <w:p>
+      <w:pPr>
+        <w:pStyle w:val="Listeafsnit"/>
+        <w:numPr>
+          <w:ilvl w:val="0"/>
+          <w:numId w:val="8"/>
+        </w:numPr>
+        <w:tabs>
+          <w:tab w:val="left" w:pos="2220"/>
+        </w:tabs>
+      </w:pPr>
+      <w:r>
+        <w:t xml:space="preserve">Andet? </w:t>
+      </w:r>
+    </w:p>
+    <w:p>
+      <w:pPr>
+        <w:tabs>
+          <w:tab w:val="left" w:pos="2220"/>
+        </w:tabs>
+        <w:ind w:left="720"/>
+      </w:pPr>
+    </w:p>
+    <w:p>
+      <w:pPr>
+        <w:tabs>
+          <w:tab w:val="left" w:pos="2220"/>
+        </w:tabs>
+      </w:pPr>
+      <w:r>
+        <w:t>Diskuteret</w:t>
+      </w:r>
+    </w:p>
+    <w:p>
+      <w:pPr>
+        <w:pStyle w:val="Listeafsnit"/>
+        <w:numPr>
+          <w:ilvl w:val="0"/>
+          <w:numId w:val="6"/>
+        </w:numPr>
+        <w:tabs>
+          <w:tab w:val="left" w:pos="2220"/>
+        </w:tabs>
+      </w:pPr>
+      <w:r>
+        <w:t xml:space="preserve">Det er bare fint, at vi afgrænser det til at være 3D kamera og robotarmen. </w:t>
+      </w:r>
+    </w:p>
+    <w:p>
+      <w:pPr>
+        <w:pStyle w:val="Listeafsnit"/>
+        <w:tabs>
+          <w:tab w:val="left" w:pos="2220"/>
+        </w:tabs>
+      </w:pPr>
+      <w:r>
+        <w:t xml:space="preserve">Man kan ikke få en ultralydssensor med tryksensor i. Rasmus og co. brugte signalet i robotten og brugte det. Det der er i robotten er fint nok til en start. </w:t>
+      </w:r>
+    </w:p>
+    <w:p>
+      <w:pPr>
+        <w:pStyle w:val="Listeafsnit"/>
+        <w:tabs>
+          <w:tab w:val="left" w:pos="2220"/>
+        </w:tabs>
+      </w:pPr>
+      <w:r>
+        <w:t xml:space="preserve">Andet joystick til 600.000: Modstand i alle 6 frihedsgrader. </w:t>
+      </w:r>
+    </w:p>
+    <w:p>
+      <w:pPr>
+        <w:pStyle w:val="Listeafsnit"/>
+        <w:numPr>
+          <w:ilvl w:val="0"/>
+          <w:numId w:val="6"/>
+        </w:numPr>
+        <w:tabs>
+          <w:tab w:val="left" w:pos="2220"/>
+        </w:tabs>
+      </w:pPr>
+      <w:r>
+        <w:t>En læge der benytter produktet fra systemet.</w:t>
+      </w:r>
+      <w:r>
+        <w:t xml:space="preserve"> Søren har holdere liggende. Der ligger et kamera monteret på en robotarm på </w:t>
+      </w:r>
+      <w:proofErr w:type="spellStart"/>
+      <w:r>
+        <w:t>Navitas</w:t>
+      </w:r>
+      <w:proofErr w:type="spellEnd"/>
+      <w:r>
+        <w:t xml:space="preserve"> – evt. kan vi spørge dem dernede. </w:t>
+      </w:r>
+    </w:p>
+    <w:p>
+      <w:pPr>
+        <w:pStyle w:val="Listeafsnit"/>
+        <w:numPr>
+          <w:ilvl w:val="0"/>
+          <w:numId w:val="6"/>
+        </w:numPr>
+        <w:tabs>
+          <w:tab w:val="left" w:pos="2220"/>
+        </w:tabs>
+      </w:pPr>
+      <w:r>
+        <w:t>MTV – interview folk</w:t>
+      </w:r>
+    </w:p>
+    <w:p>
+      <w:pPr>
+        <w:tabs>
+          <w:tab w:val="left" w:pos="2220"/>
+        </w:tabs>
+        <w:ind w:left="360"/>
+      </w:pPr>
+      <w:r>
+        <w:t xml:space="preserve">Ring ned til mammografi -afdeling. Nørrebrogade. </w:t>
+      </w:r>
+    </w:p>
+    <w:p>
+      <w:pPr>
+        <w:pStyle w:val="Listeafsnit"/>
+        <w:numPr>
+          <w:ilvl w:val="0"/>
+          <w:numId w:val="6"/>
+        </w:numPr>
+        <w:tabs>
+          <w:tab w:val="left" w:pos="2220"/>
+        </w:tabs>
+      </w:pPr>
+      <w:r>
+        <w:t xml:space="preserve">Han vil gerne følge med. </w:t>
+      </w:r>
+    </w:p>
+    <w:p>
+      <w:pPr>
+        <w:pStyle w:val="Overskrift1"/>
+      </w:pPr>
+    </w:p>
+    <w:p>
+      <w:pPr>
+        <w:rPr>
+          <w:rFonts w:asciiTheme="majorHAnsi" w:eastAsiaTheme="majorEastAsia" w:hAnsiTheme="majorHAnsi" w:cstheme="majorBidi"/>
+          <w:b/>
+          <w:sz w:val="32"/>
+          <w:szCs w:val="32"/>
+        </w:rPr>
+      </w:pPr>
+      <w:r>
+        <w:br w:type="page"/>
+      </w:r>
+    </w:p>
+    <w:p>
+      <w:pPr>
+        <w:pStyle w:val="Overskrift1"/>
+      </w:pPr>
+      <w:r>
+        <w:lastRenderedPageBreak/>
         <w:t xml:space="preserve">Møde Lektor </w:t>
       </w:r>
       <w:r>
@@ -124,18 +472,10 @@
         <w:t xml:space="preserve"> må komme</w:t>
       </w:r>
       <w:r>
-        <w:t xml:space="preserve"> op, så den umuligt kan ramme </w:t>
-      </w:r>
-      <w:proofErr w:type="spellStart"/>
-      <w:r>
-        <w:t>Kinect</w:t>
-      </w:r>
-      <w:r>
-        <w:t>.</w:t>
-      </w:r>
-      <w:proofErr w:type="spellEnd"/>
-      <w:r>
-        <w:t xml:space="preserve"> </w:t>
+        <w:t xml:space="preserve"> op, så den umuligt kan ramme Kinect</w:t>
+      </w:r>
+      <w:r>
+        <w:t xml:space="preserve">. </w:t>
       </w:r>
     </w:p>
     <w:p>
@@ -221,56 +561,55 @@
       </w:r>
     </w:p>
     <w:p>
-      <w:proofErr w:type="spellStart"/>
-      <w:r>
-        <w:t>Thres</w:t>
-      </w:r>
-      <w:r>
-        <w:t>hold</w:t>
-      </w:r>
-      <w:proofErr w:type="spellEnd"/>
-      <w:r>
-        <w:t xml:space="preserve"> på Z-kurven. </w:t>
-      </w:r>
-    </w:p>
-    <w:p>
-      <w:r>
-        <w:t xml:space="preserve">Gå ind og tegne området, hvor der skal scannes. </w:t>
-      </w:r>
-    </w:p>
-    <w:p>
-      <w:proofErr w:type="spellStart"/>
-      <w:r>
-        <w:t>ThinkIverse</w:t>
-      </w:r>
-      <w:proofErr w:type="spellEnd"/>
-      <w:r>
-        <w:t xml:space="preserve"> – find bryster og 3D printer. </w:t>
-      </w:r>
-    </w:p>
-    <w:p>
-      <w:proofErr w:type="spellStart"/>
-      <w:r>
-        <w:t>Mesh</w:t>
-      </w:r>
-      <w:r>
-        <w:t>m</w:t>
-      </w:r>
-      <w:r>
-        <w:t>ixer</w:t>
-      </w:r>
-      <w:proofErr w:type="spellEnd"/>
-      <w:r>
-        <w:t xml:space="preserve"> – klippe i modellerne. </w:t>
-      </w:r>
-      <w:r>
-        <w:t>Gem løbende!!</w:t>
-      </w:r>
-    </w:p>
-    <w:p>
       <w:bookmarkStart w:id="0" w:name="_GoBack"/>
       <w:bookmarkEnd w:id="0"/>
-    </w:p>
+      <w:proofErr w:type="spellStart"/>
+      <w:r>
+        <w:t>Thres</w:t>
+      </w:r>
+      <w:r>
+        <w:t>hold</w:t>
+      </w:r>
+      <w:proofErr w:type="spellEnd"/>
+      <w:r>
+        <w:t xml:space="preserve"> på Z-kurven. </w:t>
+      </w:r>
+    </w:p>
+    <w:p>
+      <w:r>
+        <w:t xml:space="preserve">Gå ind og tegne området, hvor der skal scannes. </w:t>
+      </w:r>
+    </w:p>
+    <w:p>
+      <w:proofErr w:type="spellStart"/>
+      <w:r>
+        <w:t>ThinkIverse</w:t>
+      </w:r>
+      <w:proofErr w:type="spellEnd"/>
+      <w:r>
+        <w:t xml:space="preserve"> – find bryster og 3D printer. </w:t>
+      </w:r>
+    </w:p>
+    <w:p>
+      <w:proofErr w:type="spellStart"/>
+      <w:r>
+        <w:t>Mesh</w:t>
+      </w:r>
+      <w:r>
+        <w:t>m</w:t>
+      </w:r>
+      <w:r>
+        <w:t>ixer</w:t>
+      </w:r>
+      <w:proofErr w:type="spellEnd"/>
+      <w:r>
+        <w:t xml:space="preserve"> – klippe i modellerne. </w:t>
+      </w:r>
+      <w:r>
+        <w:t>Gem løbende!!</w:t>
+      </w:r>
+    </w:p>
+    <w:p/>
     <w:sectPr>
       <w:pgSz w:w="11906" w:h="16838"/>
       <w:pgMar w:top="1701" w:right="1134" w:bottom="1701" w:left="1134" w:header="708" w:footer="708" w:gutter="0"/>
@@ -282,7 +621,7 @@
 </file>
 
 <file path=word/numbering.xml><?xml version="1.0" encoding="utf-8"?>
-<w:numbering xmlns:wpc="http://schemas.microsoft.com/office/word/2010/wordprocessingCanvas" xmlns:cx="http://schemas.microsoft.com/office/drawing/2014/chartex" xmlns:cx1="http://schemas.microsoft.com/office/drawing/2015/9/8/chartex" xmlns:cx2="http://schemas.microsoft.com/office/drawing/2015/10/21/chartex" xmlns:cx3="http://schemas.microsoft.com/office/drawing/2016/5/9/chartex" xmlns:cx4="http://schemas.microsoft.com/office/drawing/2016/5/10/chartex" xmlns:cx5="http://schemas.microsoft.com/office/drawing/2016/5/11/chartex" xmlns:mc="http://schemas.openxmlformats.org/markup-compatibility/2006" xmlns:o="urn:schemas-microsoft-com:office:office" xmlns:r="http://schemas.openxmlformats.org/officeDocument/2006/relationships" xmlns:m="http://schemas.openxmlformats.org/officeDocument/2006/math" xmlns:v="urn:schemas-microsoft-com:vml" xmlns:wp14="http://schemas.microsoft.com/office/word/2010/wordprocessingDrawing" xmlns:wp="http://schemas.openxmlformats.org/drawingml/2006/wordprocessingDrawing" xmlns:w10="urn:schemas-microsoft-com:office:word" xmlns:w="http://schemas.openxmlformats.org/wordprocessingml/2006/main" xmlns:w14="http://schemas.microsoft.com/office/word/2010/wordml" xmlns:w15="http://schemas.microsoft.com/office/word/2012/wordml" xmlns:w16se="http://schemas.microsoft.com/office/word/2015/wordml/symex" xmlns:wpg="http://schemas.microsoft.com/office/word/2010/wordprocessingGroup" xmlns:wpi="http://schemas.microsoft.com/office/word/2010/wordprocessingInk" xmlns:wne="http://schemas.microsoft.com/office/word/2006/wordml" xmlns:wps="http://schemas.microsoft.com/office/word/2010/wordprocessingShape" mc:Ignorable="w14 w15 w16se wp14">
+<w:numbering xmlns:wpc="http://schemas.microsoft.com/office/word/2010/wordprocessingCanvas" xmlns:cx="http://schemas.microsoft.com/office/drawing/2014/chartex" xmlns:cx1="http://schemas.microsoft.com/office/drawing/2015/9/8/chartex" xmlns:cx2="http://schemas.microsoft.com/office/drawing/2015/10/21/chartex" xmlns:mc="http://schemas.openxmlformats.org/markup-compatibility/2006" xmlns:o="urn:schemas-microsoft-com:office:office" xmlns:r="http://schemas.openxmlformats.org/officeDocument/2006/relationships" xmlns:m="http://schemas.openxmlformats.org/officeDocument/2006/math" xmlns:v="urn:schemas-microsoft-com:vml" xmlns:wp14="http://schemas.microsoft.com/office/word/2010/wordprocessingDrawing" xmlns:wp="http://schemas.openxmlformats.org/drawingml/2006/wordprocessingDrawing" xmlns:w10="urn:schemas-microsoft-com:office:word" xmlns:w="http://schemas.openxmlformats.org/wordprocessingml/2006/main" xmlns:w14="http://schemas.microsoft.com/office/word/2010/wordml" xmlns:w15="http://schemas.microsoft.com/office/word/2012/wordml" xmlns:w16se="http://schemas.microsoft.com/office/word/2015/wordml/symex" xmlns:wpg="http://schemas.microsoft.com/office/word/2010/wordprocessingGroup" xmlns:wpi="http://schemas.microsoft.com/office/word/2010/wordprocessingInk" xmlns:wne="http://schemas.microsoft.com/office/word/2006/wordml" xmlns:wps="http://schemas.microsoft.com/office/word/2010/wordprocessingShape" mc:Ignorable="w14 w15 w16se wp14">
   <w:abstractNum w:abstractNumId="0" w15:restartNumberingAfterBreak="0">
     <w:nsid w:val="27D00D25"/>
     <w:multiLevelType w:val="hybridMultilevel"/>
@@ -575,6 +914,184 @@
     </w:lvl>
   </w:abstractNum>
   <w:abstractNum w:abstractNumId="3" w15:restartNumberingAfterBreak="0">
+    <w:nsid w:val="46F60C53"/>
+    <w:multiLevelType w:val="hybridMultilevel"/>
+    <w:tmpl w:val="AFBE8D4A"/>
+    <w:lvl w:ilvl="0" w:tplc="0406000F">
+      <w:start w:val="1"/>
+      <w:numFmt w:val="decimal"/>
+      <w:lvlText w:val="%1."/>
+      <w:lvlJc w:val="left"/>
+      <w:pPr>
+        <w:ind w:left="720" w:hanging="360"/>
+      </w:pPr>
+      <w:rPr>
+        <w:rFonts w:hint="default"/>
+      </w:rPr>
+    </w:lvl>
+    <w:lvl w:ilvl="1" w:tplc="04060019">
+      <w:start w:val="1"/>
+      <w:numFmt w:val="lowerLetter"/>
+      <w:lvlText w:val="%2."/>
+      <w:lvlJc w:val="left"/>
+      <w:pPr>
+        <w:ind w:left="1440" w:hanging="360"/>
+      </w:pPr>
+    </w:lvl>
+    <w:lvl w:ilvl="2" w:tplc="0406001B" w:tentative="1">
+      <w:start w:val="1"/>
+      <w:numFmt w:val="lowerRoman"/>
+      <w:lvlText w:val="%3."/>
+      <w:lvlJc w:val="right"/>
+      <w:pPr>
+        <w:ind w:left="2160" w:hanging="180"/>
+      </w:pPr>
+    </w:lvl>
+    <w:lvl w:ilvl="3" w:tplc="0406000F" w:tentative="1">
+      <w:start w:val="1"/>
+      <w:numFmt w:val="decimal"/>
+      <w:lvlText w:val="%4."/>
+      <w:lvlJc w:val="left"/>
+      <w:pPr>
+        <w:ind w:left="2880" w:hanging="360"/>
+      </w:pPr>
+    </w:lvl>
+    <w:lvl w:ilvl="4" w:tplc="04060019" w:tentative="1">
+      <w:start w:val="1"/>
+      <w:numFmt w:val="lowerLetter"/>
+      <w:lvlText w:val="%5."/>
+      <w:lvlJc w:val="left"/>
+      <w:pPr>
+        <w:ind w:left="3600" w:hanging="360"/>
+      </w:pPr>
+    </w:lvl>
+    <w:lvl w:ilvl="5" w:tplc="0406001B" w:tentative="1">
+      <w:start w:val="1"/>
+      <w:numFmt w:val="lowerRoman"/>
+      <w:lvlText w:val="%6."/>
+      <w:lvlJc w:val="right"/>
+      <w:pPr>
+        <w:ind w:left="4320" w:hanging="180"/>
+      </w:pPr>
+    </w:lvl>
+    <w:lvl w:ilvl="6" w:tplc="0406000F" w:tentative="1">
+      <w:start w:val="1"/>
+      <w:numFmt w:val="decimal"/>
+      <w:lvlText w:val="%7."/>
+      <w:lvlJc w:val="left"/>
+      <w:pPr>
+        <w:ind w:left="5040" w:hanging="360"/>
+      </w:pPr>
+    </w:lvl>
+    <w:lvl w:ilvl="7" w:tplc="04060019" w:tentative="1">
+      <w:start w:val="1"/>
+      <w:numFmt w:val="lowerLetter"/>
+      <w:lvlText w:val="%8."/>
+      <w:lvlJc w:val="left"/>
+      <w:pPr>
+        <w:ind w:left="5760" w:hanging="360"/>
+      </w:pPr>
+    </w:lvl>
+    <w:lvl w:ilvl="8" w:tplc="0406001B" w:tentative="1">
+      <w:start w:val="1"/>
+      <w:numFmt w:val="lowerRoman"/>
+      <w:lvlText w:val="%9."/>
+      <w:lvlJc w:val="right"/>
+      <w:pPr>
+        <w:ind w:left="6480" w:hanging="180"/>
+      </w:pPr>
+    </w:lvl>
+  </w:abstractNum>
+  <w:abstractNum w:abstractNumId="4" w15:restartNumberingAfterBreak="0">
+    <w:nsid w:val="5B562AC7"/>
+    <w:multiLevelType w:val="hybridMultilevel"/>
+    <w:tmpl w:val="BDC4A8E2"/>
+    <w:lvl w:ilvl="0" w:tplc="0406000F">
+      <w:start w:val="1"/>
+      <w:numFmt w:val="decimal"/>
+      <w:lvlText w:val="%1."/>
+      <w:lvlJc w:val="left"/>
+      <w:pPr>
+        <w:ind w:left="720" w:hanging="360"/>
+      </w:pPr>
+      <w:rPr>
+        <w:rFonts w:hint="default"/>
+      </w:rPr>
+    </w:lvl>
+    <w:lvl w:ilvl="1" w:tplc="04060019" w:tentative="1">
+      <w:start w:val="1"/>
+      <w:numFmt w:val="lowerLetter"/>
+      <w:lvlText w:val="%2."/>
+      <w:lvlJc w:val="left"/>
+      <w:pPr>
+        <w:ind w:left="1440" w:hanging="360"/>
+      </w:pPr>
+    </w:lvl>
+    <w:lvl w:ilvl="2" w:tplc="0406001B" w:tentative="1">
+      <w:start w:val="1"/>
+      <w:numFmt w:val="lowerRoman"/>
+      <w:lvlText w:val="%3."/>
+      <w:lvlJc w:val="right"/>
+      <w:pPr>
+        <w:ind w:left="2160" w:hanging="180"/>
+      </w:pPr>
+    </w:lvl>
+    <w:lvl w:ilvl="3" w:tplc="0406000F" w:tentative="1">
+      <w:start w:val="1"/>
+      <w:numFmt w:val="decimal"/>
+      <w:lvlText w:val="%4."/>
+      <w:lvlJc w:val="left"/>
+      <w:pPr>
+        <w:ind w:left="2880" w:hanging="360"/>
+      </w:pPr>
+    </w:lvl>
+    <w:lvl w:ilvl="4" w:tplc="04060019" w:tentative="1">
+      <w:start w:val="1"/>
+      <w:numFmt w:val="lowerLetter"/>
+      <w:lvlText w:val="%5."/>
+      <w:lvlJc w:val="left"/>
+      <w:pPr>
+        <w:ind w:left="3600" w:hanging="360"/>
+      </w:pPr>
+    </w:lvl>
+    <w:lvl w:ilvl="5" w:tplc="0406001B" w:tentative="1">
+      <w:start w:val="1"/>
+      <w:numFmt w:val="lowerRoman"/>
+      <w:lvlText w:val="%6."/>
+      <w:lvlJc w:val="right"/>
+      <w:pPr>
+        <w:ind w:left="4320" w:hanging="180"/>
+      </w:pPr>
+    </w:lvl>
+    <w:lvl w:ilvl="6" w:tplc="0406000F" w:tentative="1">
+      <w:start w:val="1"/>
+      <w:numFmt w:val="decimal"/>
+      <w:lvlText w:val="%7."/>
+      <w:lvlJc w:val="left"/>
+      <w:pPr>
+        <w:ind w:left="5040" w:hanging="360"/>
+      </w:pPr>
+    </w:lvl>
+    <w:lvl w:ilvl="7" w:tplc="04060019" w:tentative="1">
+      <w:start w:val="1"/>
+      <w:numFmt w:val="lowerLetter"/>
+      <w:lvlText w:val="%8."/>
+      <w:lvlJc w:val="left"/>
+      <w:pPr>
+        <w:ind w:left="5760" w:hanging="360"/>
+      </w:pPr>
+    </w:lvl>
+    <w:lvl w:ilvl="8" w:tplc="0406001B" w:tentative="1">
+      <w:start w:val="1"/>
+      <w:numFmt w:val="lowerRoman"/>
+      <w:lvlText w:val="%9."/>
+      <w:lvlJc w:val="right"/>
+      <w:pPr>
+        <w:ind w:left="6480" w:hanging="180"/>
+      </w:pPr>
+    </w:lvl>
+  </w:abstractNum>
+  <w:abstractNum w:abstractNumId="5" w15:restartNumberingAfterBreak="0">
     <w:nsid w:val="5C324480"/>
     <w:multiLevelType w:val="hybridMultilevel"/>
     <w:tmpl w:val="9B769D36"/>
@@ -687,7 +1204,7 @@
       </w:rPr>
     </w:lvl>
   </w:abstractNum>
-  <w:abstractNum w:abstractNumId="4" w15:restartNumberingAfterBreak="0">
+  <w:abstractNum w:abstractNumId="6" w15:restartNumberingAfterBreak="0">
     <w:nsid w:val="60B711C9"/>
     <w:multiLevelType w:val="hybridMultilevel"/>
     <w:tmpl w:val="039AA354"/>
@@ -794,6 +1311,321 @@
       <w:lvlJc w:val="left"/>
       <w:pPr>
         <w:ind w:left="6480" w:hanging="360"/>
+      </w:pPr>
+      <w:rPr>
+        <w:rFonts w:ascii="Wingdings" w:hAnsi="Wingdings" w:hint="default"/>
+      </w:rPr>
+    </w:lvl>
+  </w:abstractNum>
+  <w:abstractNum w:abstractNumId="7" w15:restartNumberingAfterBreak="0">
+    <w:nsid w:val="692F01EF"/>
+    <w:multiLevelType w:val="hybridMultilevel"/>
+    <w:tmpl w:val="BA7A92AA"/>
+    <w:lvl w:ilvl="0" w:tplc="0406000F">
+      <w:start w:val="1"/>
+      <w:numFmt w:val="decimal"/>
+      <w:lvlText w:val="%1."/>
+      <w:lvlJc w:val="left"/>
+      <w:pPr>
+        <w:ind w:left="720" w:hanging="360"/>
+      </w:pPr>
+      <w:rPr>
+        <w:rFonts w:hint="default"/>
+      </w:rPr>
+    </w:lvl>
+    <w:lvl w:ilvl="1" w:tplc="04060019">
+      <w:start w:val="1"/>
+      <w:numFmt w:val="lowerLetter"/>
+      <w:lvlText w:val="%2."/>
+      <w:lvlJc w:val="left"/>
+      <w:pPr>
+        <w:ind w:left="1440" w:hanging="360"/>
+      </w:pPr>
+    </w:lvl>
+    <w:lvl w:ilvl="2" w:tplc="0406001B" w:tentative="1">
+      <w:start w:val="1"/>
+      <w:numFmt w:val="lowerRoman"/>
+      <w:lvlText w:val="%3."/>
+      <w:lvlJc w:val="right"/>
+      <w:pPr>
+        <w:ind w:left="2160" w:hanging="180"/>
+      </w:pPr>
+    </w:lvl>
+    <w:lvl w:ilvl="3" w:tplc="0406000F" w:tentative="1">
+      <w:start w:val="1"/>
+      <w:numFmt w:val="decimal"/>
+      <w:lvlText w:val="%4."/>
+      <w:lvlJc w:val="left"/>
+      <w:pPr>
+        <w:ind w:left="2880" w:hanging="360"/>
+      </w:pPr>
+    </w:lvl>
+    <w:lvl w:ilvl="4" w:tplc="04060019" w:tentative="1">
+      <w:start w:val="1"/>
+      <w:numFmt w:val="lowerLetter"/>
+      <w:lvlText w:val="%5."/>
+      <w:lvlJc w:val="left"/>
+      <w:pPr>
+        <w:ind w:left="3600" w:hanging="360"/>
+      </w:pPr>
+    </w:lvl>
+    <w:lvl w:ilvl="5" w:tplc="0406001B" w:tentative="1">
+      <w:start w:val="1"/>
+      <w:numFmt w:val="lowerRoman"/>
+      <w:lvlText w:val="%6."/>
+      <w:lvlJc w:val="right"/>
+      <w:pPr>
+        <w:ind w:left="4320" w:hanging="180"/>
+      </w:pPr>
+    </w:lvl>
+    <w:lvl w:ilvl="6" w:tplc="0406000F" w:tentative="1">
+      <w:start w:val="1"/>
+      <w:numFmt w:val="decimal"/>
+      <w:lvlText w:val="%7."/>
+      <w:lvlJc w:val="left"/>
+      <w:pPr>
+        <w:ind w:left="5040" w:hanging="360"/>
+      </w:pPr>
+    </w:lvl>
+    <w:lvl w:ilvl="7" w:tplc="04060019" w:tentative="1">
+      <w:start w:val="1"/>
+      <w:numFmt w:val="lowerLetter"/>
+      <w:lvlText w:val="%8."/>
+      <w:lvlJc w:val="left"/>
+      <w:pPr>
+        <w:ind w:left="5760" w:hanging="360"/>
+      </w:pPr>
+    </w:lvl>
+    <w:lvl w:ilvl="8" w:tplc="0406001B" w:tentative="1">
+      <w:start w:val="1"/>
+      <w:numFmt w:val="lowerRoman"/>
+      <w:lvlText w:val="%9."/>
+      <w:lvlJc w:val="right"/>
+      <w:pPr>
+        <w:ind w:left="6480" w:hanging="180"/>
+      </w:pPr>
+    </w:lvl>
+  </w:abstractNum>
+  <w:abstractNum w:abstractNumId="8" w15:restartNumberingAfterBreak="0">
+    <w:nsid w:val="69DC63D0"/>
+    <w:multiLevelType w:val="hybridMultilevel"/>
+    <w:tmpl w:val="B4EC7A78"/>
+    <w:lvl w:ilvl="0" w:tplc="607E51AC">
+      <w:start w:val="1"/>
+      <w:numFmt w:val="bullet"/>
+      <w:lvlText w:val="-"/>
+      <w:lvlJc w:val="left"/>
+      <w:pPr>
+        <w:ind w:left="1080" w:hanging="360"/>
+      </w:pPr>
+      <w:rPr>
+        <w:rFonts w:ascii="Calibri" w:eastAsiaTheme="minorHAnsi" w:hAnsi="Calibri" w:cs="Calibri" w:hint="default"/>
+      </w:rPr>
+    </w:lvl>
+    <w:lvl w:ilvl="1" w:tplc="04060003" w:tentative="1">
+      <w:start w:val="1"/>
+      <w:numFmt w:val="bullet"/>
+      <w:lvlText w:val="o"/>
+      <w:lvlJc w:val="left"/>
+      <w:pPr>
+        <w:ind w:left="1800" w:hanging="360"/>
+      </w:pPr>
+      <w:rPr>
+        <w:rFonts w:ascii="Courier New" w:hAnsi="Courier New" w:cs="Courier New" w:hint="default"/>
+      </w:rPr>
+    </w:lvl>
+    <w:lvl w:ilvl="2" w:tplc="04060005" w:tentative="1">
+      <w:start w:val="1"/>
+      <w:numFmt w:val="bullet"/>
+      <w:lvlText w:val=""/>
+      <w:lvlJc w:val="left"/>
+      <w:pPr>
+        <w:ind w:left="2520" w:hanging="360"/>
+      </w:pPr>
+      <w:rPr>
+        <w:rFonts w:ascii="Wingdings" w:hAnsi="Wingdings" w:hint="default"/>
+      </w:rPr>
+    </w:lvl>
+    <w:lvl w:ilvl="3" w:tplc="04060001" w:tentative="1">
+      <w:start w:val="1"/>
+      <w:numFmt w:val="bullet"/>
+      <w:lvlText w:val=""/>
+      <w:lvlJc w:val="left"/>
+      <w:pPr>
+        <w:ind w:left="3240" w:hanging="360"/>
+      </w:pPr>
+      <w:rPr>
+        <w:rFonts w:ascii="Symbol" w:hAnsi="Symbol" w:hint="default"/>
+      </w:rPr>
+    </w:lvl>
+    <w:lvl w:ilvl="4" w:tplc="04060003" w:tentative="1">
+      <w:start w:val="1"/>
+      <w:numFmt w:val="bullet"/>
+      <w:lvlText w:val="o"/>
+      <w:lvlJc w:val="left"/>
+      <w:pPr>
+        <w:ind w:left="3960" w:hanging="360"/>
+      </w:pPr>
+      <w:rPr>
+        <w:rFonts w:ascii="Courier New" w:hAnsi="Courier New" w:cs="Courier New" w:hint="default"/>
+      </w:rPr>
+    </w:lvl>
+    <w:lvl w:ilvl="5" w:tplc="04060005" w:tentative="1">
+      <w:start w:val="1"/>
+      <w:numFmt w:val="bullet"/>
+      <w:lvlText w:val=""/>
+      <w:lvlJc w:val="left"/>
+      <w:pPr>
+        <w:ind w:left="4680" w:hanging="360"/>
+      </w:pPr>
+      <w:rPr>
+        <w:rFonts w:ascii="Wingdings" w:hAnsi="Wingdings" w:hint="default"/>
+      </w:rPr>
+    </w:lvl>
+    <w:lvl w:ilvl="6" w:tplc="04060001" w:tentative="1">
+      <w:start w:val="1"/>
+      <w:numFmt w:val="bullet"/>
+      <w:lvlText w:val=""/>
+      <w:lvlJc w:val="left"/>
+      <w:pPr>
+        <w:ind w:left="5400" w:hanging="360"/>
+      </w:pPr>
+      <w:rPr>
+        <w:rFonts w:ascii="Symbol" w:hAnsi="Symbol" w:hint="default"/>
+      </w:rPr>
+    </w:lvl>
+    <w:lvl w:ilvl="7" w:tplc="04060003" w:tentative="1">
+      <w:start w:val="1"/>
+      <w:numFmt w:val="bullet"/>
+      <w:lvlText w:val="o"/>
+      <w:lvlJc w:val="left"/>
+      <w:pPr>
+        <w:ind w:left="6120" w:hanging="360"/>
+      </w:pPr>
+      <w:rPr>
+        <w:rFonts w:ascii="Courier New" w:hAnsi="Courier New" w:cs="Courier New" w:hint="default"/>
+      </w:rPr>
+    </w:lvl>
+    <w:lvl w:ilvl="8" w:tplc="04060005" w:tentative="1">
+      <w:start w:val="1"/>
+      <w:numFmt w:val="bullet"/>
+      <w:lvlText w:val=""/>
+      <w:lvlJc w:val="left"/>
+      <w:pPr>
+        <w:ind w:left="6840" w:hanging="360"/>
+      </w:pPr>
+      <w:rPr>
+        <w:rFonts w:ascii="Wingdings" w:hAnsi="Wingdings" w:hint="default"/>
+      </w:rPr>
+    </w:lvl>
+  </w:abstractNum>
+  <w:abstractNum w:abstractNumId="9" w15:restartNumberingAfterBreak="0">
+    <w:nsid w:val="77996824"/>
+    <w:multiLevelType w:val="hybridMultilevel"/>
+    <w:tmpl w:val="63C62C22"/>
+    <w:lvl w:ilvl="0" w:tplc="B404772C">
+      <w:start w:val="1"/>
+      <w:numFmt w:val="bullet"/>
+      <w:lvlText w:val="-"/>
+      <w:lvlJc w:val="left"/>
+      <w:pPr>
+        <w:ind w:left="1080" w:hanging="360"/>
+      </w:pPr>
+      <w:rPr>
+        <w:rFonts w:ascii="Calibri" w:eastAsiaTheme="minorHAnsi" w:hAnsi="Calibri" w:cs="Calibri" w:hint="default"/>
+      </w:rPr>
+    </w:lvl>
+    <w:lvl w:ilvl="1" w:tplc="04060003" w:tentative="1">
+      <w:start w:val="1"/>
+      <w:numFmt w:val="bullet"/>
+      <w:lvlText w:val="o"/>
+      <w:lvlJc w:val="left"/>
+      <w:pPr>
+        <w:ind w:left="1800" w:hanging="360"/>
+      </w:pPr>
+      <w:rPr>
+        <w:rFonts w:ascii="Courier New" w:hAnsi="Courier New" w:cs="Courier New" w:hint="default"/>
+      </w:rPr>
+    </w:lvl>
+    <w:lvl w:ilvl="2" w:tplc="04060005" w:tentative="1">
+      <w:start w:val="1"/>
+      <w:numFmt w:val="bullet"/>
+      <w:lvlText w:val=""/>
+      <w:lvlJc w:val="left"/>
+      <w:pPr>
+        <w:ind w:left="2520" w:hanging="360"/>
+      </w:pPr>
+      <w:rPr>
+        <w:rFonts w:ascii="Wingdings" w:hAnsi="Wingdings" w:hint="default"/>
+      </w:rPr>
+    </w:lvl>
+    <w:lvl w:ilvl="3" w:tplc="04060001" w:tentative="1">
+      <w:start w:val="1"/>
+      <w:numFmt w:val="bullet"/>
+      <w:lvlText w:val=""/>
+      <w:lvlJc w:val="left"/>
+      <w:pPr>
+        <w:ind w:left="3240" w:hanging="360"/>
+      </w:pPr>
+      <w:rPr>
+        <w:rFonts w:ascii="Symbol" w:hAnsi="Symbol" w:hint="default"/>
+      </w:rPr>
+    </w:lvl>
+    <w:lvl w:ilvl="4" w:tplc="04060003" w:tentative="1">
+      <w:start w:val="1"/>
+      <w:numFmt w:val="bullet"/>
+      <w:lvlText w:val="o"/>
+      <w:lvlJc w:val="left"/>
+      <w:pPr>
+        <w:ind w:left="3960" w:hanging="360"/>
+      </w:pPr>
+      <w:rPr>
+        <w:rFonts w:ascii="Courier New" w:hAnsi="Courier New" w:cs="Courier New" w:hint="default"/>
+      </w:rPr>
+    </w:lvl>
+    <w:lvl w:ilvl="5" w:tplc="04060005" w:tentative="1">
+      <w:start w:val="1"/>
+      <w:numFmt w:val="bullet"/>
+      <w:lvlText w:val=""/>
+      <w:lvlJc w:val="left"/>
+      <w:pPr>
+        <w:ind w:left="4680" w:hanging="360"/>
+      </w:pPr>
+      <w:rPr>
+        <w:rFonts w:ascii="Wingdings" w:hAnsi="Wingdings" w:hint="default"/>
+      </w:rPr>
+    </w:lvl>
+    <w:lvl w:ilvl="6" w:tplc="04060001" w:tentative="1">
+      <w:start w:val="1"/>
+      <w:numFmt w:val="bullet"/>
+      <w:lvlText w:val=""/>
+      <w:lvlJc w:val="left"/>
+      <w:pPr>
+        <w:ind w:left="5400" w:hanging="360"/>
+      </w:pPr>
+      <w:rPr>
+        <w:rFonts w:ascii="Symbol" w:hAnsi="Symbol" w:hint="default"/>
+      </w:rPr>
+    </w:lvl>
+    <w:lvl w:ilvl="7" w:tplc="04060003" w:tentative="1">
+      <w:start w:val="1"/>
+      <w:numFmt w:val="bullet"/>
+      <w:lvlText w:val="o"/>
+      <w:lvlJc w:val="left"/>
+      <w:pPr>
+        <w:ind w:left="6120" w:hanging="360"/>
+      </w:pPr>
+      <w:rPr>
+        <w:rFonts w:ascii="Courier New" w:hAnsi="Courier New" w:cs="Courier New" w:hint="default"/>
+      </w:rPr>
+    </w:lvl>
+    <w:lvl w:ilvl="8" w:tplc="04060005" w:tentative="1">
+      <w:start w:val="1"/>
+      <w:numFmt w:val="bullet"/>
+      <w:lvlText w:val=""/>
+      <w:lvlJc w:val="left"/>
+      <w:pPr>
+        <w:ind w:left="6840" w:hanging="360"/>
       </w:pPr>
       <w:rPr>
         <w:rFonts w:ascii="Wingdings" w:hAnsi="Wingdings" w:hint="default"/>
@@ -804,7 +1636,7 @@
     <w:abstractNumId w:val="2"/>
   </w:num>
   <w:num w:numId="2">
-    <w:abstractNumId w:val="3"/>
+    <w:abstractNumId w:val="5"/>
   </w:num>
   <w:num w:numId="3">
     <w:abstractNumId w:val="0"/>
@@ -813,7 +1645,22 @@
     <w:abstractNumId w:val="1"/>
   </w:num>
   <w:num w:numId="5">
+    <w:abstractNumId w:val="6"/>
+  </w:num>
+  <w:num w:numId="6">
+    <w:abstractNumId w:val="7"/>
+  </w:num>
+  <w:num w:numId="7">
     <w:abstractNumId w:val="4"/>
+  </w:num>
+  <w:num w:numId="8">
+    <w:abstractNumId w:val="3"/>
+  </w:num>
+  <w:num w:numId="9">
+    <w:abstractNumId w:val="8"/>
+  </w:num>
+  <w:num w:numId="10">
+    <w:abstractNumId w:val="9"/>
   </w:num>
 </w:numbering>
 </file>
@@ -835,7 +1682,7 @@
       </w:pPr>
     </w:pPrDefault>
   </w:docDefaults>
-  <w:latentStyles w:defLockedState="0" w:defUIPriority="99" w:defSemiHidden="0" w:defUnhideWhenUsed="0" w:defQFormat="0" w:count="374">
+  <w:latentStyles w:defLockedState="0" w:defUIPriority="99" w:defSemiHidden="0" w:defUnhideWhenUsed="0" w:defQFormat="0" w:count="372">
     <w:lsdException w:name="Normal" w:uiPriority="0" w:qFormat="1"/>
     <w:lsdException w:name="heading 1" w:uiPriority="9" w:qFormat="1"/>
     <w:lsdException w:name="heading 2" w:semiHidden="1" w:uiPriority="9" w:unhideWhenUsed="1" w:qFormat="1"/>
@@ -941,6 +1788,7 @@
     <w:lsdException w:name="HTML Sample" w:semiHidden="1" w:unhideWhenUsed="1"/>
     <w:lsdException w:name="HTML Typewriter" w:semiHidden="1" w:unhideWhenUsed="1"/>
     <w:lsdException w:name="HTML Variable" w:semiHidden="1" w:unhideWhenUsed="1"/>
+    <w:lsdException w:name="Normal Table" w:semiHidden="1" w:unhideWhenUsed="1"/>
     <w:lsdException w:name="annotation subject" w:semiHidden="1" w:unhideWhenUsed="1"/>
     <w:lsdException w:name="No List" w:semiHidden="1" w:unhideWhenUsed="1"/>
     <w:lsdException w:name="Outline List 1" w:semiHidden="1" w:unhideWhenUsed="1"/>
@@ -986,9 +1834,11 @@
     <w:lsdException w:name="Table Subtle 1" w:semiHidden="1" w:unhideWhenUsed="1"/>
     <w:lsdException w:name="Table Subtle 2" w:semiHidden="1" w:unhideWhenUsed="1"/>
     <w:lsdException w:name="Table Web 1" w:semiHidden="1" w:unhideWhenUsed="1"/>
+    <w:lsdException w:name="Table Web 2" w:semiHidden="1" w:unhideWhenUsed="1"/>
     <w:lsdException w:name="Table Web 3" w:semiHidden="1" w:unhideWhenUsed="1"/>
     <w:lsdException w:name="Balloon Text" w:semiHidden="1" w:unhideWhenUsed="1"/>
     <w:lsdException w:name="Table Grid" w:uiPriority="39"/>
+    <w:lsdException w:name="Table Theme" w:semiHidden="1" w:unhideWhenUsed="1"/>
     <w:lsdException w:name="Placeholder Text" w:semiHidden="1"/>
     <w:lsdException w:name="No Spacing" w:uiPriority="1" w:qFormat="1"/>
     <w:lsdException w:name="Light Shading" w:uiPriority="60"/>
@@ -1205,8 +2055,6 @@
     <w:lsdException w:name="List Table 6 Colorful Accent 6" w:uiPriority="51"/>
     <w:lsdException w:name="List Table 7 Colorful Accent 6" w:uiPriority="52"/>
     <w:lsdException w:name="Mention" w:semiHidden="1" w:unhideWhenUsed="1"/>
-    <w:lsdException w:name="Smart Hyperlink" w:semiHidden="1" w:unhideWhenUsed="1"/>
-    <w:lsdException w:name="Hashtag" w:semiHidden="1" w:unhideWhenUsed="1"/>
   </w:latentStyles>
   <w:style w:type="paragraph" w:default="1" w:styleId="Normal">
     <w:name w:val="Normal"/>

</xml_diff>